<commit_message>
Added the location of the large directory mentioned by harm on inf15
</commit_message>
<xml_diff>
--- a/Project files/Discussion notes.docx
+++ b/Project files/Discussion notes.docx
@@ -7,7 +7,7 @@
         <w:spacing w:after="0"/>
       </w:pPr>
       <w:r>
-        <w:t>3-March-2014: Morning discussion</w:t>
+        <w:t xml:space="preserve">3-March-2014: </w:t>
       </w:r>
     </w:p>
     <w:p>
@@ -111,13 +111,28 @@
     </w:p>
     <w:p>
       <w:pPr>
-        <w:pStyle w:val="ListParagraph"/>
-        <w:numPr>
-          <w:ilvl w:val="1"/>
-          <w:numId w:val="1"/>
-        </w:numPr>
-        <w:spacing w:after="0"/>
-      </w:pPr>
+        <w:spacing w:after="0"/>
+      </w:pPr>
+    </w:p>
+    <w:p>
+      <w:pPr>
+        <w:spacing w:after="0"/>
+      </w:pPr>
+      <w:r>
+        <w:t>Large working directory on the inf15 server: local/</w:t>
+      </w:r>
+      <w:r>
+        <w:t>data</w:t>
+      </w:r>
+      <w:r>
+        <w:t>/</w:t>
+      </w:r>
+      <w:r>
+        <w:t>course</w:t>
+      </w:r>
+      <w:r>
+        <w:t>/</w:t>
+      </w:r>
       <w:bookmarkStart w:id="0" w:name="_GoBack"/>
       <w:bookmarkEnd w:id="0"/>
     </w:p>

</xml_diff>

<commit_message>
Inlcuded the proposed workspace directory tree
</commit_message>
<xml_diff>
--- a/Project files/Discussion notes.docx
+++ b/Project files/Discussion notes.docx
@@ -7,7 +7,21 @@
         <w:spacing w:after="0"/>
       </w:pPr>
       <w:r>
-        <w:t xml:space="preserve">3-March-2014: </w:t>
+        <w:t>3-March-2014</w:t>
+      </w:r>
+      <w:r>
+        <w:t xml:space="preserve"> – </w:t>
+      </w:r>
+      <w:proofErr w:type="gramStart"/>
+      <w:r>
+        <w:t>Edited(</w:t>
+      </w:r>
+      <w:proofErr w:type="gramEnd"/>
+      <w:r>
+        <w:t>5-March-2014)</w:t>
+      </w:r>
+      <w:r>
+        <w:t xml:space="preserve">: </w:t>
       </w:r>
     </w:p>
     <w:p>
@@ -41,7 +55,28 @@
         <w:spacing w:after="0"/>
       </w:pPr>
       <w:r>
-        <w:t>Raw_fastQC</w:t>
+        <w:t xml:space="preserve">Improved_quality_reads_crop10 or </w:t>
+      </w:r>
+      <w:r>
+        <w:rPr>
+          <w:b/>
+        </w:rPr>
+        <w:t>Improved_</w:t>
+      </w:r>
+      <w:r>
+        <w:rPr>
+          <w:b/>
+        </w:rPr>
+        <w:t>quality_reads_crop15</w:t>
+      </w:r>
+      <w:r>
+        <w:t xml:space="preserve"> or </w:t>
+      </w:r>
+      <w:r>
+        <w:t>Improved_quality_r</w:t>
+      </w:r>
+      <w:r>
+        <w:t>eads_crop20 (to be decided)</w:t>
       </w:r>
     </w:p>
     <w:p>
@@ -53,9 +88,11 @@
         </w:numPr>
         <w:spacing w:after="0"/>
       </w:pPr>
-      <w:r>
-        <w:t>Reads_improved</w:t>
-      </w:r>
+      <w:proofErr w:type="spellStart"/>
+      <w:r>
+        <w:t>tx_out</w:t>
+      </w:r>
+      <w:proofErr w:type="spellEnd"/>
     </w:p>
     <w:p>
       <w:pPr>
@@ -66,8 +103,70 @@
         </w:numPr>
         <w:spacing w:after="0"/>
       </w:pPr>
-      <w:r>
-        <w:t>Trimmed_fastQC</w:t>
+      <w:proofErr w:type="spellStart"/>
+      <w:r>
+        <w:t>Tophat</w:t>
+      </w:r>
+      <w:proofErr w:type="spellEnd"/>
+    </w:p>
+    <w:p>
+      <w:pPr>
+        <w:pStyle w:val="ListParagraph"/>
+        <w:numPr>
+          <w:ilvl w:val="2"/>
+          <w:numId w:val="1"/>
+        </w:numPr>
+        <w:spacing w:after="0"/>
+      </w:pPr>
+      <w:proofErr w:type="spellStart"/>
+      <w:r>
+        <w:t>Tophat_Output</w:t>
+      </w:r>
+      <w:proofErr w:type="spellEnd"/>
+    </w:p>
+    <w:p>
+      <w:pPr>
+        <w:pStyle w:val="ListParagraph"/>
+        <w:numPr>
+          <w:ilvl w:val="3"/>
+          <w:numId w:val="1"/>
+        </w:numPr>
+        <w:spacing w:after="0"/>
+      </w:pPr>
+      <w:r>
+        <w:t>Sample-1</w:t>
+      </w:r>
+    </w:p>
+    <w:p>
+      <w:pPr>
+        <w:pStyle w:val="ListParagraph"/>
+        <w:numPr>
+          <w:ilvl w:val="3"/>
+          <w:numId w:val="1"/>
+        </w:numPr>
+        <w:spacing w:after="0"/>
+      </w:pPr>
+      <w:r>
+        <w:t>Sample-</w:t>
+      </w:r>
+      <w:r>
+        <w:t>n</w:t>
+      </w:r>
+    </w:p>
+    <w:p>
+      <w:pPr>
+        <w:pStyle w:val="ListParagraph"/>
+        <w:numPr>
+          <w:ilvl w:val="3"/>
+          <w:numId w:val="1"/>
+        </w:numPr>
+        <w:spacing w:after="0"/>
+      </w:pPr>
+      <w:r>
+        <w:t>Sample-</w:t>
+      </w:r>
+      <w:r>
+        <w:t>6</w:t>
       </w:r>
     </w:p>
     <w:p>
@@ -79,8 +178,49 @@
         </w:numPr>
         <w:spacing w:after="0"/>
       </w:pPr>
-      <w:r>
-        <w:t>Cuffmerge_annotations</w:t>
+      <w:proofErr w:type="spellStart"/>
+      <w:r>
+        <w:t>CuffLink</w:t>
+      </w:r>
+      <w:proofErr w:type="spellEnd"/>
+    </w:p>
+    <w:p>
+      <w:pPr>
+        <w:pStyle w:val="ListParagraph"/>
+        <w:numPr>
+          <w:ilvl w:val="2"/>
+          <w:numId w:val="1"/>
+        </w:numPr>
+        <w:spacing w:after="0"/>
+      </w:pPr>
+      <w:r>
+        <w:t>Sample-1</w:t>
+      </w:r>
+    </w:p>
+    <w:p>
+      <w:pPr>
+        <w:pStyle w:val="ListParagraph"/>
+        <w:numPr>
+          <w:ilvl w:val="2"/>
+          <w:numId w:val="1"/>
+        </w:numPr>
+        <w:spacing w:after="0"/>
+      </w:pPr>
+      <w:r>
+        <w:t>Sample-n</w:t>
+      </w:r>
+    </w:p>
+    <w:p>
+      <w:pPr>
+        <w:pStyle w:val="ListParagraph"/>
+        <w:numPr>
+          <w:ilvl w:val="2"/>
+          <w:numId w:val="1"/>
+        </w:numPr>
+        <w:spacing w:after="0"/>
+      </w:pPr>
+      <w:r>
+        <w:t>Sample-6</w:t>
       </w:r>
     </w:p>
     <w:p>
@@ -92,9 +232,11 @@
         </w:numPr>
         <w:spacing w:after="0"/>
       </w:pPr>
-      <w:r>
-        <w:t>BAM_files</w:t>
-      </w:r>
+      <w:proofErr w:type="spellStart"/>
+      <w:r>
+        <w:t>CuffMerge</w:t>
+      </w:r>
+      <w:proofErr w:type="spellEnd"/>
     </w:p>
     <w:p>
       <w:pPr>
@@ -105,36 +247,206 @@
         </w:numPr>
         <w:spacing w:after="0"/>
       </w:pPr>
-      <w:r>
-        <w:t>Cuffdiff_out</w:t>
-      </w:r>
-    </w:p>
-    <w:p>
-      <w:pPr>
-        <w:spacing w:after="0"/>
-      </w:pPr>
-    </w:p>
-    <w:p>
-      <w:pPr>
-        <w:spacing w:after="0"/>
-      </w:pPr>
-      <w:r>
-        <w:t>Large working directory on the inf15 server: local/</w:t>
-      </w:r>
-      <w:r>
-        <w:t>data</w:t>
-      </w:r>
-      <w:r>
-        <w:t>/</w:t>
-      </w:r>
-      <w:r>
-        <w:t>course</w:t>
-      </w:r>
-      <w:r>
-        <w:t>/</w:t>
-      </w:r>
+      <w:proofErr w:type="spellStart"/>
+      <w:r>
+        <w:t>CuffDif</w:t>
+      </w:r>
+      <w:proofErr w:type="spellEnd"/>
+    </w:p>
+    <w:p>
+      <w:pPr>
+        <w:pStyle w:val="ListParagraph"/>
+        <w:numPr>
+          <w:ilvl w:val="2"/>
+          <w:numId w:val="1"/>
+        </w:numPr>
+        <w:spacing w:after="0"/>
+      </w:pPr>
+      <w:proofErr w:type="spellStart"/>
+      <w:r>
+        <w:t>cds.diff</w:t>
+      </w:r>
+      <w:proofErr w:type="spellEnd"/>
+    </w:p>
+    <w:p>
+      <w:pPr>
+        <w:pStyle w:val="ListParagraph"/>
+        <w:numPr>
+          <w:ilvl w:val="2"/>
+          <w:numId w:val="1"/>
+        </w:numPr>
+        <w:spacing w:after="0"/>
+      </w:pPr>
+      <w:proofErr w:type="spellStart"/>
+      <w:r>
+        <w:t>cds.fpkm_tracking</w:t>
+      </w:r>
+      <w:proofErr w:type="spellEnd"/>
+    </w:p>
+    <w:p>
+      <w:pPr>
+        <w:pStyle w:val="ListParagraph"/>
+        <w:numPr>
+          <w:ilvl w:val="2"/>
+          <w:numId w:val="1"/>
+        </w:numPr>
+        <w:spacing w:after="0"/>
+      </w:pPr>
+      <w:proofErr w:type="spellStart"/>
+      <w:r>
+        <w:t>cds_exp.diff</w:t>
+      </w:r>
+      <w:proofErr w:type="spellEnd"/>
+    </w:p>
+    <w:p>
+      <w:pPr>
+        <w:pStyle w:val="ListParagraph"/>
+        <w:numPr>
+          <w:ilvl w:val="2"/>
+          <w:numId w:val="1"/>
+        </w:numPr>
+        <w:spacing w:after="0"/>
+      </w:pPr>
+      <w:proofErr w:type="spellStart"/>
+      <w:r>
+        <w:t>gene_exp.diff</w:t>
+      </w:r>
+      <w:proofErr w:type="spellEnd"/>
+    </w:p>
+    <w:p>
+      <w:pPr>
+        <w:pStyle w:val="ListParagraph"/>
+        <w:numPr>
+          <w:ilvl w:val="2"/>
+          <w:numId w:val="1"/>
+        </w:numPr>
+        <w:spacing w:after="0"/>
+      </w:pPr>
+      <w:proofErr w:type="spellStart"/>
+      <w:r>
+        <w:t>genes.fpkm_tracking</w:t>
+      </w:r>
+      <w:proofErr w:type="spellEnd"/>
+    </w:p>
+    <w:p>
+      <w:pPr>
+        <w:pStyle w:val="ListParagraph"/>
+        <w:numPr>
+          <w:ilvl w:val="2"/>
+          <w:numId w:val="1"/>
+        </w:numPr>
+        <w:spacing w:after="0"/>
+      </w:pPr>
+      <w:proofErr w:type="spellStart"/>
+      <w:r>
+        <w:t>isoform_exp.diff</w:t>
+      </w:r>
+      <w:proofErr w:type="spellEnd"/>
+    </w:p>
+    <w:p>
+      <w:pPr>
+        <w:pStyle w:val="ListParagraph"/>
+        <w:numPr>
+          <w:ilvl w:val="2"/>
+          <w:numId w:val="1"/>
+        </w:numPr>
+        <w:spacing w:after="0"/>
+      </w:pPr>
+      <w:proofErr w:type="spellStart"/>
+      <w:r>
+        <w:t>isoform</w:t>
+      </w:r>
+      <w:r>
+        <w:t>.fpkm_tracking</w:t>
+      </w:r>
+      <w:proofErr w:type="spellEnd"/>
+    </w:p>
+    <w:p>
+      <w:pPr>
+        <w:pStyle w:val="ListParagraph"/>
+        <w:numPr>
+          <w:ilvl w:val="2"/>
+          <w:numId w:val="1"/>
+        </w:numPr>
+        <w:spacing w:after="0"/>
+      </w:pPr>
+      <w:proofErr w:type="spellStart"/>
+      <w:r>
+        <w:t>promotoers.diff</w:t>
+      </w:r>
+      <w:proofErr w:type="spellEnd"/>
+    </w:p>
+    <w:p>
+      <w:pPr>
+        <w:pStyle w:val="ListParagraph"/>
+        <w:numPr>
+          <w:ilvl w:val="2"/>
+          <w:numId w:val="1"/>
+        </w:numPr>
+        <w:spacing w:after="0"/>
+      </w:pPr>
+      <w:proofErr w:type="spellStart"/>
+      <w:r>
+        <w:t>splicing.diff</w:t>
+      </w:r>
+      <w:proofErr w:type="spellEnd"/>
+    </w:p>
+    <w:p>
+      <w:pPr>
+        <w:pStyle w:val="ListParagraph"/>
+        <w:numPr>
+          <w:ilvl w:val="2"/>
+          <w:numId w:val="1"/>
+        </w:numPr>
+        <w:spacing w:after="0"/>
+      </w:pPr>
+      <w:proofErr w:type="spellStart"/>
+      <w:r>
+        <w:t>tss_group_exp.diff</w:t>
+      </w:r>
+      <w:proofErr w:type="spellEnd"/>
+    </w:p>
+    <w:p>
+      <w:pPr>
+        <w:pStyle w:val="ListParagraph"/>
+        <w:numPr>
+          <w:ilvl w:val="2"/>
+          <w:numId w:val="1"/>
+        </w:numPr>
+        <w:spacing w:after="0"/>
+      </w:pPr>
+      <w:proofErr w:type="spellStart"/>
+      <w:r>
+        <w:t>tss_groups.fpkm_tracking</w:t>
+      </w:r>
+      <w:proofErr w:type="spellEnd"/>
+    </w:p>
+    <w:p>
+      <w:pPr>
+        <w:spacing w:after="0"/>
+      </w:pPr>
       <w:bookmarkStart w:id="0" w:name="_GoBack"/>
       <w:bookmarkEnd w:id="0"/>
+    </w:p>
+    <w:p>
+      <w:pPr>
+        <w:spacing w:after="0"/>
+      </w:pPr>
+      <w:r>
+        <w:t>Large working directory on the inf15 server: local/</w:t>
+      </w:r>
+      <w:r>
+        <w:t>data</w:t>
+      </w:r>
+      <w:r>
+        <w:t>/</w:t>
+      </w:r>
+      <w:r>
+        <w:t>course</w:t>
+      </w:r>
+      <w:r>
+        <w:t>/</w:t>
+      </w:r>
     </w:p>
     <w:sectPr>
       <w:pgSz w:w="12240" w:h="15840"/>
@@ -176,7 +488,7 @@
         <w:rFonts w:ascii="Courier New" w:hAnsi="Courier New" w:cs="Courier New" w:hint="default"/>
       </w:rPr>
     </w:lvl>
-    <w:lvl w:ilvl="2" w:tplc="04090005" w:tentative="1">
+    <w:lvl w:ilvl="2" w:tplc="04090005">
       <w:start w:val="1"/>
       <w:numFmt w:val="bullet"/>
       <w:lvlText w:val=""/>
@@ -188,7 +500,7 @@
         <w:rFonts w:ascii="Wingdings" w:hAnsi="Wingdings" w:hint="default"/>
       </w:rPr>
     </w:lvl>
-    <w:lvl w:ilvl="3" w:tplc="04090001" w:tentative="1">
+    <w:lvl w:ilvl="3" w:tplc="04090001">
       <w:start w:val="1"/>
       <w:numFmt w:val="bullet"/>
       <w:lvlText w:val=""/>

</xml_diff>